<commit_message>
updated master payment templates
</commit_message>
<xml_diff>
--- a/admission-api/private/templates/MASTER_121_PROFESSIONAL_FULL_TIME_MONTHLY.docx
+++ b/admission-api/private/templates/MASTER_121_PROFESSIONAL_FULL_TIME_MONTHLY.docx
@@ -1,6 +1,6 @@
 
 <file path=word/document.xml><?xml version="1.0" encoding="utf-8"?>
-<w:document xmlns:wpc="http://schemas.microsoft.com/office/word/2010/wordprocessingCanvas" xmlns:cx="http://schemas.microsoft.com/office/drawing/2014/chartex" xmlns:cx1="http://schemas.microsoft.com/office/drawing/2015/9/8/chartex" xmlns:cx2="http://schemas.microsoft.com/office/drawing/2015/10/21/chartex" xmlns:cx3="http://schemas.microsoft.com/office/drawing/2016/5/9/chartex" xmlns:cx4="http://schemas.microsoft.com/office/drawing/2016/5/10/chartex" xmlns:cx5="http://schemas.microsoft.com/office/drawing/2016/5/11/chartex" xmlns:cx6="http://schemas.microsoft.com/office/drawing/2016/5/12/chartex" xmlns:cx7="http://schemas.microsoft.com/office/drawing/2016/5/13/chartex" xmlns:cx8="http://schemas.microsoft.com/office/drawing/2016/5/14/chartex" xmlns:mc="http://schemas.openxmlformats.org/markup-compatibility/2006" xmlns:aink="http://schemas.microsoft.com/office/drawing/2016/ink" xmlns:am3d="http://schemas.microsoft.com/office/drawing/2017/model3d" xmlns:o="urn:schemas-microsoft-com:office:office" xmlns:r="http://schemas.openxmlformats.org/officeDocument/2006/relationships" xmlns:m="http://schemas.openxmlformats.org/officeDocument/2006/math" xmlns:v="urn:schemas-microsoft-com:vml" xmlns:wp14="http://schemas.microsoft.com/office/word/2010/wordprocessingDrawing" xmlns:wp="http://schemas.openxmlformats.org/drawingml/2006/wordprocessingDrawing" xmlns:w10="urn:schemas-microsoft-com:office:word" xmlns:w="http://schemas.openxmlformats.org/wordprocessingml/2006/main" xmlns:w14="http://schemas.microsoft.com/office/word/2010/wordml" xmlns:w15="http://schemas.microsoft.com/office/word/2012/wordml" xmlns:w16cex="http://schemas.microsoft.com/office/word/2018/wordml/cex" xmlns:w16cid="http://schemas.microsoft.com/office/word/2016/wordml/cid" xmlns:w16="http://schemas.microsoft.com/office/word/2018/wordml" xmlns:w16sdtdh="http://schemas.microsoft.com/office/word/2020/wordml/sdtdatahash" xmlns:w16se="http://schemas.microsoft.com/office/word/2015/wordml/symex" xmlns:wpg="http://schemas.microsoft.com/office/word/2010/wordprocessingGroup" xmlns:wpi="http://schemas.microsoft.com/office/word/2010/wordprocessingInk" xmlns:wne="http://schemas.microsoft.com/office/word/2006/wordml" xmlns:wps="http://schemas.microsoft.com/office/word/2010/wordprocessingShape" mc:Ignorable="w14 w15 w16se w16cid w16 w16cex w16sdtdh wp14">
+<w:document xmlns:wpc="http://schemas.microsoft.com/office/word/2010/wordprocessingCanvas" xmlns:cx="http://schemas.microsoft.com/office/drawing/2014/chartex" xmlns:cx1="http://schemas.microsoft.com/office/drawing/2015/9/8/chartex" xmlns:cx2="http://schemas.microsoft.com/office/drawing/2015/10/21/chartex" xmlns:cx3="http://schemas.microsoft.com/office/drawing/2016/5/9/chartex" xmlns:cx4="http://schemas.microsoft.com/office/drawing/2016/5/10/chartex" xmlns:cx5="http://schemas.microsoft.com/office/drawing/2016/5/11/chartex" xmlns:cx6="http://schemas.microsoft.com/office/drawing/2016/5/12/chartex" xmlns:cx7="http://schemas.microsoft.com/office/drawing/2016/5/13/chartex" xmlns:cx8="http://schemas.microsoft.com/office/drawing/2016/5/14/chartex" xmlns:mc="http://schemas.openxmlformats.org/markup-compatibility/2006" xmlns:aink="http://schemas.microsoft.com/office/drawing/2016/ink" xmlns:am3d="http://schemas.microsoft.com/office/drawing/2017/model3d" xmlns:o="urn:schemas-microsoft-com:office:office" xmlns:r="http://schemas.openxmlformats.org/officeDocument/2006/relationships" xmlns:m="http://schemas.openxmlformats.org/officeDocument/2006/math" xmlns:v="urn:schemas-microsoft-com:vml" xmlns:wp14="http://schemas.microsoft.com/office/word/2010/wordprocessingDrawing" xmlns:wp="http://schemas.openxmlformats.org/drawingml/2006/wordprocessingDrawing" xmlns:w10="urn:schemas-microsoft-com:office:word" xmlns:w="http://schemas.openxmlformats.org/wordprocessingml/2006/main" xmlns:w14="http://schemas.microsoft.com/office/word/2010/wordml" xmlns:w15="http://schemas.microsoft.com/office/word/2012/wordml" xmlns:w16cid="http://schemas.microsoft.com/office/word/2016/wordml/cid" xmlns:w16se="http://schemas.microsoft.com/office/word/2015/wordml/symex" xmlns:wpg="http://schemas.microsoft.com/office/word/2010/wordprocessingGroup" xmlns:wpi="http://schemas.microsoft.com/office/word/2010/wordprocessingInk" xmlns:wne="http://schemas.microsoft.com/office/word/2006/wordml" xmlns:wps="http://schemas.microsoft.com/office/word/2010/wordprocessingShape" mc:Ignorable="w14 w15 w16se w16cid wp14">
   <w:body>
     <w:p>
       <w:pPr>
@@ -54,7 +54,25 @@
           <w:sz w:val="18"/>
           <w:szCs w:val="18"/>
         </w:rPr>
-        <w:t>____ від __________ 2023р.</w:t>
+        <w:t>____ від __________ 202</w:t>
+      </w:r>
+      <w:r>
+        <w:rPr>
+          <w:rFonts w:ascii="Times New Roman" w:hAnsi="Times New Roman"/>
+          <w:bCs/>
+          <w:sz w:val="18"/>
+          <w:szCs w:val="18"/>
+        </w:rPr>
+        <w:t>4</w:t>
+      </w:r>
+      <w:r>
+        <w:rPr>
+          <w:rFonts w:ascii="Times New Roman" w:hAnsi="Times New Roman"/>
+          <w:bCs/>
+          <w:sz w:val="18"/>
+          <w:szCs w:val="18"/>
+        </w:rPr>
+        <w:t>р.</w:t>
       </w:r>
     </w:p>
     <w:p>
@@ -188,7 +206,14 @@
                 <w:rFonts w:ascii="Times New Roman" w:hAnsi="Times New Roman"/>
                 <w:sz w:val="20"/>
               </w:rPr>
-              <w:t>23</w:t>
+              <w:t>2</w:t>
+            </w:r>
+            <w:r>
+              <w:rPr>
+                <w:rFonts w:ascii="Times New Roman" w:hAnsi="Times New Roman"/>
+                <w:sz w:val="20"/>
+              </w:rPr>
+              <w:t>4</w:t>
             </w:r>
             <w:r>
               <w:rPr>
@@ -268,7 +293,7 @@
         <mc:AlternateContent>
           <mc:Choice Requires="wps">
             <w:drawing>
-              <wp:anchor distT="45720" distB="45720" distL="114300" distR="114300" simplePos="0" relativeHeight="252050944" behindDoc="0" locked="0" layoutInCell="1" allowOverlap="1" wp14:anchorId="0E501730" wp14:editId="11687FCA">
+              <wp:anchor distT="45720" distB="45720" distL="114300" distR="114300" simplePos="0" relativeHeight="252050944" behindDoc="0" locked="0" layoutInCell="1" allowOverlap="1" wp14:anchorId="0E501730" wp14:editId="42D2ECC1">
                 <wp:simplePos x="0" y="0"/>
                 <wp:positionH relativeFrom="margin">
                   <wp:posOffset>1667510</wp:posOffset>
@@ -322,6 +347,7 @@
                               </w:rPr>
                               <w:t>{#</w:t>
                             </w:r>
+                            <w:proofErr w:type="gramStart"/>
                             <w:r>
                               <w:rPr>
                                 <w:sz w:val="20"/>
@@ -334,7 +360,24 @@
                                 <w:sz w:val="20"/>
                                 <w:lang w:val="en-US"/>
                               </w:rPr>
-                              <w:t>}{lastName} {</w:t>
+                              <w:t>}{</w:t>
+                            </w:r>
+                            <w:proofErr w:type="spellStart"/>
+                            <w:proofErr w:type="gramEnd"/>
+                            <w:r>
+                              <w:rPr>
+                                <w:sz w:val="20"/>
+                                <w:lang w:val="en-US"/>
+                              </w:rPr>
+                              <w:t>lastName</w:t>
+                            </w:r>
+                            <w:proofErr w:type="spellEnd"/>
+                            <w:r>
+                              <w:rPr>
+                                <w:sz w:val="20"/>
+                                <w:lang w:val="en-US"/>
+                              </w:rPr>
+                              <w:t>} {</w:t>
                             </w:r>
                             <w:proofErr w:type="spellStart"/>
                             <w:r>
@@ -424,6 +467,7 @@
                         </w:rPr>
                         <w:t>{#</w:t>
                       </w:r>
+                      <w:proofErr w:type="gramStart"/>
                       <w:r>
                         <w:rPr>
                           <w:sz w:val="20"/>
@@ -436,7 +480,24 @@
                           <w:sz w:val="20"/>
                           <w:lang w:val="en-US"/>
                         </w:rPr>
-                        <w:t>}{lastName} {</w:t>
+                        <w:t>}{</w:t>
+                      </w:r>
+                      <w:proofErr w:type="spellStart"/>
+                      <w:proofErr w:type="gramEnd"/>
+                      <w:r>
+                        <w:rPr>
+                          <w:sz w:val="20"/>
+                          <w:lang w:val="en-US"/>
+                        </w:rPr>
+                        <w:t>lastName</w:t>
+                      </w:r>
+                      <w:proofErr w:type="spellEnd"/>
+                      <w:r>
+                        <w:rPr>
+                          <w:sz w:val="20"/>
+                          <w:lang w:val="en-US"/>
+                        </w:rPr>
+                        <w:t>} {</w:t>
                       </w:r>
                       <w:proofErr w:type="spellStart"/>
                       <w:r>
@@ -497,19 +558,19 @@
         <w:rPr>
           <w:sz w:val="20"/>
         </w:rPr>
-        <w:t>який (-ка) діє на підставі Доручення ректора № 65 від 01.0</w:t>
-      </w:r>
-      <w:r>
-        <w:rPr>
-          <w:sz w:val="20"/>
-        </w:rPr>
-        <w:t>5</w:t>
-      </w:r>
-      <w:r>
-        <w:rPr>
-          <w:sz w:val="20"/>
-        </w:rPr>
-        <w:t xml:space="preserve">.2023р., </w:t>
+        <w:t xml:space="preserve">який (-ка) діє на підставі </w:t>
+      </w:r>
+      <w:r>
+        <w:rPr>
+          <w:sz w:val="20"/>
+        </w:rPr>
+        <w:t>Доручення в.о. ректора № 70 від 09.07.2024р.,</w:t>
+      </w:r>
+      <w:r>
+        <w:rPr>
+          <w:sz w:val="20"/>
+        </w:rPr>
+        <w:t xml:space="preserve"> </w:t>
       </w:r>
       <w:bookmarkEnd w:id="2"/>
     </w:p>
@@ -608,7 +669,7 @@
         <mc:AlternateContent>
           <mc:Choice Requires="wps">
             <w:drawing>
-              <wp:anchor distT="45720" distB="45720" distL="114300" distR="114300" simplePos="0" relativeHeight="252056064" behindDoc="0" locked="0" layoutInCell="1" allowOverlap="1" wp14:anchorId="6F26E2C2" wp14:editId="70FB296B">
+              <wp:anchor distT="45720" distB="45720" distL="114300" distR="114300" simplePos="0" relativeHeight="252056064" behindDoc="0" locked="0" layoutInCell="1" allowOverlap="1" wp14:anchorId="6F26E2C2" wp14:editId="38AE7B9C">
                 <wp:simplePos x="0" y="0"/>
                 <wp:positionH relativeFrom="margin">
                   <wp:posOffset>1498600</wp:posOffset>
@@ -660,7 +721,32 @@
                                 <w:sz w:val="20"/>
                                 <w:lang w:val="en-US"/>
                               </w:rPr>
-                              <w:t>{#entrant}{lastName} {</w:t>
+                              <w:t>{#</w:t>
+                            </w:r>
+                            <w:proofErr w:type="gramStart"/>
+                            <w:r>
+                              <w:rPr>
+                                <w:sz w:val="20"/>
+                                <w:lang w:val="en-US"/>
+                              </w:rPr>
+                              <w:t>entrant}{</w:t>
+                            </w:r>
+                            <w:proofErr w:type="spellStart"/>
+                            <w:proofErr w:type="gramEnd"/>
+                            <w:r>
+                              <w:rPr>
+                                <w:sz w:val="20"/>
+                                <w:lang w:val="en-US"/>
+                              </w:rPr>
+                              <w:t>lastName</w:t>
+                            </w:r>
+                            <w:proofErr w:type="spellEnd"/>
+                            <w:r>
+                              <w:rPr>
+                                <w:sz w:val="20"/>
+                                <w:lang w:val="en-US"/>
+                              </w:rPr>
+                              <w:t>} {</w:t>
                             </w:r>
                             <w:proofErr w:type="spellStart"/>
                             <w:r>
@@ -730,7 +816,32 @@
                           <w:sz w:val="20"/>
                           <w:lang w:val="en-US"/>
                         </w:rPr>
-                        <w:t>{#entrant}{lastName} {</w:t>
+                        <w:t>{#</w:t>
+                      </w:r>
+                      <w:proofErr w:type="gramStart"/>
+                      <w:r>
+                        <w:rPr>
+                          <w:sz w:val="20"/>
+                          <w:lang w:val="en-US"/>
+                        </w:rPr>
+                        <w:t>entrant}{</w:t>
+                      </w:r>
+                      <w:proofErr w:type="spellStart"/>
+                      <w:proofErr w:type="gramEnd"/>
+                      <w:r>
+                        <w:rPr>
+                          <w:sz w:val="20"/>
+                          <w:lang w:val="en-US"/>
+                        </w:rPr>
+                        <w:t>lastName</w:t>
+                      </w:r>
+                      <w:proofErr w:type="spellEnd"/>
+                      <w:r>
+                        <w:rPr>
+                          <w:sz w:val="20"/>
+                          <w:lang w:val="en-US"/>
+                        </w:rPr>
+                        <w:t>} {</w:t>
                       </w:r>
                       <w:proofErr w:type="spellStart"/>
                       <w:r>
@@ -873,7 +984,21 @@
           <w:rFonts w:ascii="Times New Roman" w:hAnsi="Times New Roman"/>
           <w:sz w:val="20"/>
         </w:rPr>
-        <w:t>_______ від ____________ 2023р</w:t>
+        <w:t>_______ від ____________ 202</w:t>
+      </w:r>
+      <w:r>
+        <w:rPr>
+          <w:rFonts w:ascii="Times New Roman" w:hAnsi="Times New Roman"/>
+          <w:sz w:val="20"/>
+        </w:rPr>
+        <w:t>4</w:t>
+      </w:r>
+      <w:r>
+        <w:rPr>
+          <w:rFonts w:ascii="Times New Roman" w:hAnsi="Times New Roman"/>
+          <w:sz w:val="20"/>
+        </w:rPr>
+        <w:t>р</w:t>
       </w:r>
       <w:r>
         <w:rPr>
@@ -1267,7 +1392,7 @@
           <w:sz w:val="20"/>
           <w:u w:val="single"/>
         </w:rPr>
-        <w:t>89</w:t>
+        <w:t>9</w:t>
       </w:r>
       <w:r>
         <w:rPr>
@@ -1276,7 +1401,7 @@
           <w:sz w:val="20"/>
           <w:u w:val="single"/>
         </w:rPr>
-        <w:t xml:space="preserve"> </w:t>
+        <w:t xml:space="preserve">8 </w:t>
       </w:r>
       <w:r>
         <w:rPr>
@@ -1303,7 +1428,7 @@
           <w:sz w:val="20"/>
           <w:u w:val="single"/>
         </w:rPr>
-        <w:t>00</w:t>
+        <w:t xml:space="preserve">00 </w:t>
       </w:r>
       <w:r>
         <w:rPr>
@@ -1312,7 +1437,7 @@
           <w:sz w:val="20"/>
           <w:u w:val="single"/>
         </w:rPr>
-        <w:t xml:space="preserve"> </w:t>
+        <w:t>(</w:t>
       </w:r>
       <w:r>
         <w:rPr>
@@ -1321,7 +1446,7 @@
           <w:sz w:val="20"/>
           <w:u w:val="single"/>
         </w:rPr>
-        <w:t>(</w:t>
+        <w:t>дев’яносто вісім тисяч вісімсот п’ятдесят</w:t>
       </w:r>
       <w:r>
         <w:rPr>
@@ -1330,17 +1455,10 @@
           <w:sz w:val="20"/>
           <w:u w:val="single"/>
         </w:rPr>
-        <w:t>вісімдесят дев’ять тисяч вісімсот п’ятдесят</w:t>
-      </w:r>
-      <w:r>
-        <w:rPr>
-          <w:rFonts w:ascii="Times New Roman" w:hAnsi="Times New Roman"/>
-          <w:b/>
-          <w:sz w:val="20"/>
-          <w:u w:val="single"/>
-        </w:rPr>
         <w:t>)</w:t>
       </w:r>
+      <w:bookmarkStart w:id="7" w:name="_GoBack"/>
+      <w:bookmarkEnd w:id="7"/>
       <w:r>
         <w:rPr>
           <w:rFonts w:ascii="Times New Roman" w:hAnsi="Times New Roman"/>
@@ -1386,7 +1504,7 @@
         </w:rPr>
         <w:t xml:space="preserve">2. Університет має право в односторонньому порядку змінювати розмір плати </w:t>
       </w:r>
-      <w:bookmarkStart w:id="7" w:name="_Hlk138930980"/>
+      <w:bookmarkStart w:id="8" w:name="_Hlk138930980"/>
       <w:r>
         <w:rPr>
           <w:rFonts w:ascii="Times New Roman" w:hAnsi="Times New Roman"/>
@@ -1394,7 +1512,7 @@
         </w:rPr>
         <w:t xml:space="preserve">за надання платної освітньої послуги </w:t>
       </w:r>
-      <w:bookmarkEnd w:id="7"/>
+      <w:bookmarkEnd w:id="8"/>
       <w:r>
         <w:rPr>
           <w:rFonts w:ascii="Times New Roman" w:hAnsi="Times New Roman"/>
@@ -1402,7 +1520,7 @@
         </w:rPr>
         <w:t xml:space="preserve">не частіше одного разу на рік і не більш як </w:t>
       </w:r>
-      <w:bookmarkStart w:id="8" w:name="_Hlk138931251"/>
+      <w:bookmarkStart w:id="9" w:name="_Hlk138931251"/>
       <w:r>
         <w:rPr>
           <w:rFonts w:ascii="Times New Roman" w:hAnsi="Times New Roman"/>
@@ -1410,7 +1528,7 @@
         </w:rPr>
         <w:t xml:space="preserve">на офіційно визначений рівень інфляції </w:t>
       </w:r>
-      <w:bookmarkEnd w:id="8"/>
+      <w:bookmarkEnd w:id="9"/>
       <w:r>
         <w:rPr>
           <w:rFonts w:ascii="Times New Roman" w:hAnsi="Times New Roman"/>
@@ -1441,7 +1559,7 @@
         </w:rPr>
         <w:t xml:space="preserve">Зміна розміру плати </w:t>
       </w:r>
-      <w:bookmarkStart w:id="9" w:name="_Hlk138932811"/>
+      <w:bookmarkStart w:id="10" w:name="_Hlk138932811"/>
       <w:r>
         <w:rPr>
           <w:rFonts w:ascii="Times New Roman" w:hAnsi="Times New Roman"/>
@@ -1449,7 +1567,7 @@
         </w:rPr>
         <w:t xml:space="preserve">за надання платної освітньої послуги </w:t>
       </w:r>
-      <w:bookmarkEnd w:id="9"/>
+      <w:bookmarkEnd w:id="10"/>
       <w:r>
         <w:rPr>
           <w:rFonts w:ascii="Times New Roman" w:hAnsi="Times New Roman"/>
@@ -2564,7 +2682,7 @@
           <w:sz w:val="20"/>
         </w:rPr>
       </w:pPr>
-      <w:bookmarkStart w:id="10" w:name="_Hlk139279374"/>
+      <w:bookmarkStart w:id="11" w:name="_Hlk139279374"/>
       <w:r>
         <w:rPr>
           <w:rFonts w:ascii="Times New Roman" w:hAnsi="Times New Roman"/>
@@ -2572,7 +2690,7 @@
         </w:rPr>
         <w:t>2. </w:t>
       </w:r>
-      <w:bookmarkStart w:id="11" w:name="_Hlk138845813"/>
+      <w:bookmarkStart w:id="12" w:name="_Hlk138845813"/>
       <w:r>
         <w:rPr>
           <w:rFonts w:ascii="Times New Roman" w:hAnsi="Times New Roman"/>
@@ -2613,7 +2731,7 @@
         <w:t xml:space="preserve"> тощо), зазначених в розділі VI договору.</w:t>
       </w:r>
     </w:p>
-    <w:bookmarkEnd w:id="10"/>
+    <w:bookmarkEnd w:id="11"/>
     <w:p>
       <w:pPr>
         <w:pStyle w:val="a6"/>
@@ -2632,7 +2750,7 @@
         </w:rPr>
         <w:t>3. Зміни до договору вносяться за згодою сторін шляхом підписання додаткових угод до договору, які є його невід’ємними частинами</w:t>
       </w:r>
-      <w:bookmarkEnd w:id="11"/>
+      <w:bookmarkEnd w:id="12"/>
       <w:r>
         <w:rPr>
           <w:rFonts w:ascii="Times New Roman" w:hAnsi="Times New Roman"/>
@@ -2836,7 +2954,7 @@
           <w:b/>
           <w:bCs/>
           <w:sz w:val="20"/>
-          <w:lang w:val="en-US"/>
+          <w:lang w:val="ru-RU"/>
         </w:rPr>
         <w:t>3</w:t>
       </w:r>
@@ -3291,7 +3409,7 @@
                                       <w:szCs w:val="16"/>
                                     </w:rPr>
                                   </w:pPr>
-                                  <w:bookmarkStart w:id="12" w:name="_Hlk141468956"/>
+                                  <w:bookmarkStart w:id="13" w:name="_Hlk141468956"/>
                                   <w:r>
                                     <w:rPr>
                                       <w:sz w:val="16"/>
@@ -3300,7 +3418,7 @@
                                     </w:rPr>
                                     <w:t>{#entrant}</w:t>
                                   </w:r>
-                                  <w:bookmarkEnd w:id="12"/>
+                                  <w:bookmarkEnd w:id="13"/>
                                   <w:r>
                                     <w:rPr>
                                       <w:sz w:val="16"/>
@@ -3340,7 +3458,7 @@
                                 <w:szCs w:val="16"/>
                               </w:rPr>
                             </w:pPr>
-                            <w:bookmarkStart w:id="13" w:name="_Hlk141468956"/>
+                            <w:bookmarkStart w:id="14" w:name="_Hlk141468956"/>
                             <w:r>
                               <w:rPr>
                                 <w:sz w:val="16"/>
@@ -3349,7 +3467,7 @@
                               </w:rPr>
                               <w:t>{#entrant}</w:t>
                             </w:r>
-                            <w:bookmarkEnd w:id="13"/>
+                            <w:bookmarkEnd w:id="14"/>
                             <w:r>
                               <w:rPr>
                                 <w:sz w:val="16"/>
@@ -4008,14 +4126,14 @@
               <w:rPr>
                 <w:b/>
                 <w:sz w:val="20"/>
-                <w:lang w:val="en-US"/>
+                <w:lang w:val="ru-RU"/>
               </w:rPr>
             </w:pPr>
             <w:r>
               <w:rPr>
                 <w:b/>
                 <w:sz w:val="20"/>
-                <w:lang w:val="en-US"/>
+                <w:lang w:val="ru-RU"/>
               </w:rPr>
               <w:t>_________________________________</w:t>
             </w:r>
@@ -4030,14 +4148,14 @@
               <w:rPr>
                 <w:b/>
                 <w:sz w:val="20"/>
-                <w:lang w:val="en-US"/>
+                <w:lang w:val="ru-RU"/>
               </w:rPr>
             </w:pPr>
             <w:r>
               <w:rPr>
                 <w:b/>
                 <w:sz w:val="20"/>
-                <w:lang w:val="en-US"/>
+                <w:lang w:val="ru-RU"/>
               </w:rPr>
               <w:t>_________________________________</w:t>
             </w:r>
@@ -5676,14 +5794,12 @@
               <w:rPr>
                 <w:bCs/>
                 <w:sz w:val="20"/>
-                <w:lang w:val="en-US"/>
               </w:rPr>
             </w:pPr>
             <w:r>
               <w:rPr>
                 <w:bCs/>
                 <w:sz w:val="20"/>
-                <w:lang w:val="en-US"/>
               </w:rPr>
               <w:t>______________________________</w:t>
             </w:r>
@@ -7875,7 +7991,7 @@
               <w:rPr>
                 <w:sz w:val="20"/>
                 <w:szCs w:val="20"/>
-                <w:lang w:val="en-US"/>
+                <w:lang w:val="ru-RU"/>
               </w:rPr>
             </w:pPr>
             <w:r>
@@ -7991,7 +8107,7 @@
               <w:rPr>
                 <w:sz w:val="20"/>
                 <w:szCs w:val="20"/>
-                <w:lang w:val="en-US"/>
+                <w:lang w:val="ru-RU"/>
               </w:rPr>
               <w:t>______________</w:t>
             </w:r>
@@ -8009,7 +8125,7 @@
                 <w:szCs w:val="12"/>
               </w:rPr>
             </w:pPr>
-            <w:bookmarkStart w:id="14" w:name="_Hlk142041579"/>
+            <w:bookmarkStart w:id="15" w:name="_Hlk142041579"/>
             <w:r>
               <w:rPr>
                 <w:bCs/>
@@ -8138,7 +8254,7 @@
               <w:rPr>
                 <w:bCs/>
                 <w:sz w:val="20"/>
-                <w:lang w:val="en-US"/>
+                <w:lang w:val="ru-RU"/>
               </w:rPr>
             </w:pPr>
             <w:r>
@@ -8177,7 +8293,7 @@
               </w:rPr>
               <w:t xml:space="preserve">          (підпис)                            (власне ім’я ПРІЗВИЩЕ)</w:t>
             </w:r>
-            <w:bookmarkEnd w:id="14"/>
+            <w:bookmarkEnd w:id="15"/>
           </w:p>
         </w:tc>
         <w:tc>
@@ -8921,7 +9037,7 @@
 </file>
 
 <file path=word/endnotes.xml><?xml version="1.0" encoding="utf-8"?>
-<w:endnotes xmlns:wpc="http://schemas.microsoft.com/office/word/2010/wordprocessingCanvas" xmlns:cx="http://schemas.microsoft.com/office/drawing/2014/chartex" xmlns:cx1="http://schemas.microsoft.com/office/drawing/2015/9/8/chartex" xmlns:cx2="http://schemas.microsoft.com/office/drawing/2015/10/21/chartex" xmlns:cx3="http://schemas.microsoft.com/office/drawing/2016/5/9/chartex" xmlns:cx4="http://schemas.microsoft.com/office/drawing/2016/5/10/chartex" xmlns:cx5="http://schemas.microsoft.com/office/drawing/2016/5/11/chartex" xmlns:cx6="http://schemas.microsoft.com/office/drawing/2016/5/12/chartex" xmlns:cx7="http://schemas.microsoft.com/office/drawing/2016/5/13/chartex" xmlns:cx8="http://schemas.microsoft.com/office/drawing/2016/5/14/chartex" xmlns:mc="http://schemas.openxmlformats.org/markup-compatibility/2006" xmlns:aink="http://schemas.microsoft.com/office/drawing/2016/ink" xmlns:am3d="http://schemas.microsoft.com/office/drawing/2017/model3d" xmlns:o="urn:schemas-microsoft-com:office:office" xmlns:r="http://schemas.openxmlformats.org/officeDocument/2006/relationships" xmlns:m="http://schemas.openxmlformats.org/officeDocument/2006/math" xmlns:v="urn:schemas-microsoft-com:vml" xmlns:wp14="http://schemas.microsoft.com/office/word/2010/wordprocessingDrawing" xmlns:wp="http://schemas.openxmlformats.org/drawingml/2006/wordprocessingDrawing" xmlns:w10="urn:schemas-microsoft-com:office:word" xmlns:w="http://schemas.openxmlformats.org/wordprocessingml/2006/main" xmlns:w14="http://schemas.microsoft.com/office/word/2010/wordml" xmlns:w15="http://schemas.microsoft.com/office/word/2012/wordml" xmlns:w16cex="http://schemas.microsoft.com/office/word/2018/wordml/cex" xmlns:w16cid="http://schemas.microsoft.com/office/word/2016/wordml/cid" xmlns:w16="http://schemas.microsoft.com/office/word/2018/wordml" xmlns:w16sdtdh="http://schemas.microsoft.com/office/word/2020/wordml/sdtdatahash" xmlns:w16se="http://schemas.microsoft.com/office/word/2015/wordml/symex" xmlns:wpg="http://schemas.microsoft.com/office/word/2010/wordprocessingGroup" xmlns:wpi="http://schemas.microsoft.com/office/word/2010/wordprocessingInk" xmlns:wne="http://schemas.microsoft.com/office/word/2006/wordml" xmlns:wps="http://schemas.microsoft.com/office/word/2010/wordprocessingShape" mc:Ignorable="w14 w15 w16se w16cid w16 w16cex w16sdtdh wp14">
+<w:endnotes xmlns:wpc="http://schemas.microsoft.com/office/word/2010/wordprocessingCanvas" xmlns:cx="http://schemas.microsoft.com/office/drawing/2014/chartex" xmlns:cx1="http://schemas.microsoft.com/office/drawing/2015/9/8/chartex" xmlns:cx2="http://schemas.microsoft.com/office/drawing/2015/10/21/chartex" xmlns:cx3="http://schemas.microsoft.com/office/drawing/2016/5/9/chartex" xmlns:cx4="http://schemas.microsoft.com/office/drawing/2016/5/10/chartex" xmlns:cx5="http://schemas.microsoft.com/office/drawing/2016/5/11/chartex" xmlns:cx6="http://schemas.microsoft.com/office/drawing/2016/5/12/chartex" xmlns:cx7="http://schemas.microsoft.com/office/drawing/2016/5/13/chartex" xmlns:cx8="http://schemas.microsoft.com/office/drawing/2016/5/14/chartex" xmlns:mc="http://schemas.openxmlformats.org/markup-compatibility/2006" xmlns:aink="http://schemas.microsoft.com/office/drawing/2016/ink" xmlns:am3d="http://schemas.microsoft.com/office/drawing/2017/model3d" xmlns:o="urn:schemas-microsoft-com:office:office" xmlns:r="http://schemas.openxmlformats.org/officeDocument/2006/relationships" xmlns:m="http://schemas.openxmlformats.org/officeDocument/2006/math" xmlns:v="urn:schemas-microsoft-com:vml" xmlns:wp14="http://schemas.microsoft.com/office/word/2010/wordprocessingDrawing" xmlns:wp="http://schemas.openxmlformats.org/drawingml/2006/wordprocessingDrawing" xmlns:w10="urn:schemas-microsoft-com:office:word" xmlns:w="http://schemas.openxmlformats.org/wordprocessingml/2006/main" xmlns:w14="http://schemas.microsoft.com/office/word/2010/wordml" xmlns:w15="http://schemas.microsoft.com/office/word/2012/wordml" xmlns:w16cid="http://schemas.microsoft.com/office/word/2016/wordml/cid" xmlns:w16se="http://schemas.microsoft.com/office/word/2015/wordml/symex" xmlns:wpg="http://schemas.microsoft.com/office/word/2010/wordprocessingGroup" xmlns:wpi="http://schemas.microsoft.com/office/word/2010/wordprocessingInk" xmlns:wne="http://schemas.microsoft.com/office/word/2006/wordml" xmlns:wps="http://schemas.microsoft.com/office/word/2010/wordprocessingShape" mc:Ignorable="w14 w15 w16se w16cid wp14">
   <w:endnote w:type="separator" w:id="-1">
     <w:p>
       <w:r>
@@ -8940,7 +9056,7 @@
 </file>
 
 <file path=word/footnotes.xml><?xml version="1.0" encoding="utf-8"?>
-<w:footnotes xmlns:wpc="http://schemas.microsoft.com/office/word/2010/wordprocessingCanvas" xmlns:cx="http://schemas.microsoft.com/office/drawing/2014/chartex" xmlns:cx1="http://schemas.microsoft.com/office/drawing/2015/9/8/chartex" xmlns:cx2="http://schemas.microsoft.com/office/drawing/2015/10/21/chartex" xmlns:cx3="http://schemas.microsoft.com/office/drawing/2016/5/9/chartex" xmlns:cx4="http://schemas.microsoft.com/office/drawing/2016/5/10/chartex" xmlns:cx5="http://schemas.microsoft.com/office/drawing/2016/5/11/chartex" xmlns:cx6="http://schemas.microsoft.com/office/drawing/2016/5/12/chartex" xmlns:cx7="http://schemas.microsoft.com/office/drawing/2016/5/13/chartex" xmlns:cx8="http://schemas.microsoft.com/office/drawing/2016/5/14/chartex" xmlns:mc="http://schemas.openxmlformats.org/markup-compatibility/2006" xmlns:aink="http://schemas.microsoft.com/office/drawing/2016/ink" xmlns:am3d="http://schemas.microsoft.com/office/drawing/2017/model3d" xmlns:o="urn:schemas-microsoft-com:office:office" xmlns:r="http://schemas.openxmlformats.org/officeDocument/2006/relationships" xmlns:m="http://schemas.openxmlformats.org/officeDocument/2006/math" xmlns:v="urn:schemas-microsoft-com:vml" xmlns:wp14="http://schemas.microsoft.com/office/word/2010/wordprocessingDrawing" xmlns:wp="http://schemas.openxmlformats.org/drawingml/2006/wordprocessingDrawing" xmlns:w10="urn:schemas-microsoft-com:office:word" xmlns:w="http://schemas.openxmlformats.org/wordprocessingml/2006/main" xmlns:w14="http://schemas.microsoft.com/office/word/2010/wordml" xmlns:w15="http://schemas.microsoft.com/office/word/2012/wordml" xmlns:w16cex="http://schemas.microsoft.com/office/word/2018/wordml/cex" xmlns:w16cid="http://schemas.microsoft.com/office/word/2016/wordml/cid" xmlns:w16="http://schemas.microsoft.com/office/word/2018/wordml" xmlns:w16sdtdh="http://schemas.microsoft.com/office/word/2020/wordml/sdtdatahash" xmlns:w16se="http://schemas.microsoft.com/office/word/2015/wordml/symex" xmlns:wpg="http://schemas.microsoft.com/office/word/2010/wordprocessingGroup" xmlns:wpi="http://schemas.microsoft.com/office/word/2010/wordprocessingInk" xmlns:wne="http://schemas.microsoft.com/office/word/2006/wordml" xmlns:wps="http://schemas.microsoft.com/office/word/2010/wordprocessingShape" mc:Ignorable="w14 w15 w16se w16cid w16 w16cex w16sdtdh wp14">
+<w:footnotes xmlns:wpc="http://schemas.microsoft.com/office/word/2010/wordprocessingCanvas" xmlns:cx="http://schemas.microsoft.com/office/drawing/2014/chartex" xmlns:cx1="http://schemas.microsoft.com/office/drawing/2015/9/8/chartex" xmlns:cx2="http://schemas.microsoft.com/office/drawing/2015/10/21/chartex" xmlns:cx3="http://schemas.microsoft.com/office/drawing/2016/5/9/chartex" xmlns:cx4="http://schemas.microsoft.com/office/drawing/2016/5/10/chartex" xmlns:cx5="http://schemas.microsoft.com/office/drawing/2016/5/11/chartex" xmlns:cx6="http://schemas.microsoft.com/office/drawing/2016/5/12/chartex" xmlns:cx7="http://schemas.microsoft.com/office/drawing/2016/5/13/chartex" xmlns:cx8="http://schemas.microsoft.com/office/drawing/2016/5/14/chartex" xmlns:mc="http://schemas.openxmlformats.org/markup-compatibility/2006" xmlns:aink="http://schemas.microsoft.com/office/drawing/2016/ink" xmlns:am3d="http://schemas.microsoft.com/office/drawing/2017/model3d" xmlns:o="urn:schemas-microsoft-com:office:office" xmlns:r="http://schemas.openxmlformats.org/officeDocument/2006/relationships" xmlns:m="http://schemas.openxmlformats.org/officeDocument/2006/math" xmlns:v="urn:schemas-microsoft-com:vml" xmlns:wp14="http://schemas.microsoft.com/office/word/2010/wordprocessingDrawing" xmlns:wp="http://schemas.openxmlformats.org/drawingml/2006/wordprocessingDrawing" xmlns:w10="urn:schemas-microsoft-com:office:word" xmlns:w="http://schemas.openxmlformats.org/wordprocessingml/2006/main" xmlns:w14="http://schemas.microsoft.com/office/word/2010/wordml" xmlns:w15="http://schemas.microsoft.com/office/word/2012/wordml" xmlns:w16cid="http://schemas.microsoft.com/office/word/2016/wordml/cid" xmlns:w16se="http://schemas.microsoft.com/office/word/2015/wordml/symex" xmlns:wpg="http://schemas.microsoft.com/office/word/2010/wordprocessingGroup" xmlns:wpi="http://schemas.microsoft.com/office/word/2010/wordprocessingInk" xmlns:wne="http://schemas.microsoft.com/office/word/2006/wordml" xmlns:wps="http://schemas.microsoft.com/office/word/2010/wordprocessingShape" mc:Ignorable="w14 w15 w16se w16cid wp14">
   <w:footnote w:type="separator" w:id="-1">
     <w:p>
       <w:r>
@@ -8959,7 +9075,7 @@
 </file>
 
 <file path=word/header1.xml><?xml version="1.0" encoding="utf-8"?>
-<w:hdr xmlns:wpc="http://schemas.microsoft.com/office/word/2010/wordprocessingCanvas" xmlns:cx="http://schemas.microsoft.com/office/drawing/2014/chartex" xmlns:cx1="http://schemas.microsoft.com/office/drawing/2015/9/8/chartex" xmlns:cx2="http://schemas.microsoft.com/office/drawing/2015/10/21/chartex" xmlns:cx3="http://schemas.microsoft.com/office/drawing/2016/5/9/chartex" xmlns:cx4="http://schemas.microsoft.com/office/drawing/2016/5/10/chartex" xmlns:cx5="http://schemas.microsoft.com/office/drawing/2016/5/11/chartex" xmlns:cx6="http://schemas.microsoft.com/office/drawing/2016/5/12/chartex" xmlns:cx7="http://schemas.microsoft.com/office/drawing/2016/5/13/chartex" xmlns:cx8="http://schemas.microsoft.com/office/drawing/2016/5/14/chartex" xmlns:mc="http://schemas.openxmlformats.org/markup-compatibility/2006" xmlns:aink="http://schemas.microsoft.com/office/drawing/2016/ink" xmlns:am3d="http://schemas.microsoft.com/office/drawing/2017/model3d" xmlns:o="urn:schemas-microsoft-com:office:office" xmlns:r="http://schemas.openxmlformats.org/officeDocument/2006/relationships" xmlns:m="http://schemas.openxmlformats.org/officeDocument/2006/math" xmlns:v="urn:schemas-microsoft-com:vml" xmlns:wp14="http://schemas.microsoft.com/office/word/2010/wordprocessingDrawing" xmlns:wp="http://schemas.openxmlformats.org/drawingml/2006/wordprocessingDrawing" xmlns:w10="urn:schemas-microsoft-com:office:word" xmlns:w="http://schemas.openxmlformats.org/wordprocessingml/2006/main" xmlns:w14="http://schemas.microsoft.com/office/word/2010/wordml" xmlns:w15="http://schemas.microsoft.com/office/word/2012/wordml" xmlns:w16cex="http://schemas.microsoft.com/office/word/2018/wordml/cex" xmlns:w16cid="http://schemas.microsoft.com/office/word/2016/wordml/cid" xmlns:w16="http://schemas.microsoft.com/office/word/2018/wordml" xmlns:w16sdtdh="http://schemas.microsoft.com/office/word/2020/wordml/sdtdatahash" xmlns:w16se="http://schemas.microsoft.com/office/word/2015/wordml/symex" xmlns:wpg="http://schemas.microsoft.com/office/word/2010/wordprocessingGroup" xmlns:wpi="http://schemas.microsoft.com/office/word/2010/wordprocessingInk" xmlns:wne="http://schemas.microsoft.com/office/word/2006/wordml" xmlns:wps="http://schemas.microsoft.com/office/word/2010/wordprocessingShape" mc:Ignorable="w14 w15 w16se w16cid w16 w16cex w16sdtdh wp14">
+<w:hdr xmlns:wpc="http://schemas.microsoft.com/office/word/2010/wordprocessingCanvas" xmlns:cx="http://schemas.microsoft.com/office/drawing/2014/chartex" xmlns:cx1="http://schemas.microsoft.com/office/drawing/2015/9/8/chartex" xmlns:cx2="http://schemas.microsoft.com/office/drawing/2015/10/21/chartex" xmlns:cx3="http://schemas.microsoft.com/office/drawing/2016/5/9/chartex" xmlns:cx4="http://schemas.microsoft.com/office/drawing/2016/5/10/chartex" xmlns:cx5="http://schemas.microsoft.com/office/drawing/2016/5/11/chartex" xmlns:cx6="http://schemas.microsoft.com/office/drawing/2016/5/12/chartex" xmlns:cx7="http://schemas.microsoft.com/office/drawing/2016/5/13/chartex" xmlns:cx8="http://schemas.microsoft.com/office/drawing/2016/5/14/chartex" xmlns:mc="http://schemas.openxmlformats.org/markup-compatibility/2006" xmlns:aink="http://schemas.microsoft.com/office/drawing/2016/ink" xmlns:am3d="http://schemas.microsoft.com/office/drawing/2017/model3d" xmlns:o="urn:schemas-microsoft-com:office:office" xmlns:r="http://schemas.openxmlformats.org/officeDocument/2006/relationships" xmlns:m="http://schemas.openxmlformats.org/officeDocument/2006/math" xmlns:v="urn:schemas-microsoft-com:vml" xmlns:wp14="http://schemas.microsoft.com/office/word/2010/wordprocessingDrawing" xmlns:wp="http://schemas.openxmlformats.org/drawingml/2006/wordprocessingDrawing" xmlns:w10="urn:schemas-microsoft-com:office:word" xmlns:w="http://schemas.openxmlformats.org/wordprocessingml/2006/main" xmlns:w14="http://schemas.microsoft.com/office/word/2010/wordml" xmlns:w15="http://schemas.microsoft.com/office/word/2012/wordml" xmlns:w16cid="http://schemas.microsoft.com/office/word/2016/wordml/cid" xmlns:w16se="http://schemas.microsoft.com/office/word/2015/wordml/symex" xmlns:wpg="http://schemas.microsoft.com/office/word/2010/wordprocessingGroup" xmlns:wpi="http://schemas.microsoft.com/office/word/2010/wordprocessingInk" xmlns:wne="http://schemas.microsoft.com/office/word/2006/wordml" xmlns:wps="http://schemas.microsoft.com/office/word/2010/wordprocessingShape" mc:Ignorable="w14 w15 w16se w16cid wp14">
   <w:p>
     <w:pPr>
       <w:pStyle w:val="a3"/>
@@ -9009,7 +9125,7 @@
 </file>
 
 <file path=word/header2.xml><?xml version="1.0" encoding="utf-8"?>
-<w:hdr xmlns:wpc="http://schemas.microsoft.com/office/word/2010/wordprocessingCanvas" xmlns:cx="http://schemas.microsoft.com/office/drawing/2014/chartex" xmlns:cx1="http://schemas.microsoft.com/office/drawing/2015/9/8/chartex" xmlns:cx2="http://schemas.microsoft.com/office/drawing/2015/10/21/chartex" xmlns:cx3="http://schemas.microsoft.com/office/drawing/2016/5/9/chartex" xmlns:cx4="http://schemas.microsoft.com/office/drawing/2016/5/10/chartex" xmlns:cx5="http://schemas.microsoft.com/office/drawing/2016/5/11/chartex" xmlns:cx6="http://schemas.microsoft.com/office/drawing/2016/5/12/chartex" xmlns:cx7="http://schemas.microsoft.com/office/drawing/2016/5/13/chartex" xmlns:cx8="http://schemas.microsoft.com/office/drawing/2016/5/14/chartex" xmlns:mc="http://schemas.openxmlformats.org/markup-compatibility/2006" xmlns:aink="http://schemas.microsoft.com/office/drawing/2016/ink" xmlns:am3d="http://schemas.microsoft.com/office/drawing/2017/model3d" xmlns:o="urn:schemas-microsoft-com:office:office" xmlns:r="http://schemas.openxmlformats.org/officeDocument/2006/relationships" xmlns:m="http://schemas.openxmlformats.org/officeDocument/2006/math" xmlns:v="urn:schemas-microsoft-com:vml" xmlns:wp14="http://schemas.microsoft.com/office/word/2010/wordprocessingDrawing" xmlns:wp="http://schemas.openxmlformats.org/drawingml/2006/wordprocessingDrawing" xmlns:w10="urn:schemas-microsoft-com:office:word" xmlns:w="http://schemas.openxmlformats.org/wordprocessingml/2006/main" xmlns:w14="http://schemas.microsoft.com/office/word/2010/wordml" xmlns:w15="http://schemas.microsoft.com/office/word/2012/wordml" xmlns:w16cex="http://schemas.microsoft.com/office/word/2018/wordml/cex" xmlns:w16cid="http://schemas.microsoft.com/office/word/2016/wordml/cid" xmlns:w16="http://schemas.microsoft.com/office/word/2018/wordml" xmlns:w16sdtdh="http://schemas.microsoft.com/office/word/2020/wordml/sdtdatahash" xmlns:w16se="http://schemas.microsoft.com/office/word/2015/wordml/symex" xmlns:wpg="http://schemas.microsoft.com/office/word/2010/wordprocessingGroup" xmlns:wpi="http://schemas.microsoft.com/office/word/2010/wordprocessingInk" xmlns:wne="http://schemas.microsoft.com/office/word/2006/wordml" xmlns:wps="http://schemas.microsoft.com/office/word/2010/wordprocessingShape" mc:Ignorable="w14 w15 w16se w16cid w16 w16cex w16sdtdh wp14">
+<w:hdr xmlns:wpc="http://schemas.microsoft.com/office/word/2010/wordprocessingCanvas" xmlns:cx="http://schemas.microsoft.com/office/drawing/2014/chartex" xmlns:cx1="http://schemas.microsoft.com/office/drawing/2015/9/8/chartex" xmlns:cx2="http://schemas.microsoft.com/office/drawing/2015/10/21/chartex" xmlns:cx3="http://schemas.microsoft.com/office/drawing/2016/5/9/chartex" xmlns:cx4="http://schemas.microsoft.com/office/drawing/2016/5/10/chartex" xmlns:cx5="http://schemas.microsoft.com/office/drawing/2016/5/11/chartex" xmlns:cx6="http://schemas.microsoft.com/office/drawing/2016/5/12/chartex" xmlns:cx7="http://schemas.microsoft.com/office/drawing/2016/5/13/chartex" xmlns:cx8="http://schemas.microsoft.com/office/drawing/2016/5/14/chartex" xmlns:mc="http://schemas.openxmlformats.org/markup-compatibility/2006" xmlns:aink="http://schemas.microsoft.com/office/drawing/2016/ink" xmlns:am3d="http://schemas.microsoft.com/office/drawing/2017/model3d" xmlns:o="urn:schemas-microsoft-com:office:office" xmlns:r="http://schemas.openxmlformats.org/officeDocument/2006/relationships" xmlns:m="http://schemas.openxmlformats.org/officeDocument/2006/math" xmlns:v="urn:schemas-microsoft-com:vml" xmlns:wp14="http://schemas.microsoft.com/office/word/2010/wordprocessingDrawing" xmlns:wp="http://schemas.openxmlformats.org/drawingml/2006/wordprocessingDrawing" xmlns:w10="urn:schemas-microsoft-com:office:word" xmlns:w="http://schemas.openxmlformats.org/wordprocessingml/2006/main" xmlns:w14="http://schemas.microsoft.com/office/word/2010/wordml" xmlns:w15="http://schemas.microsoft.com/office/word/2012/wordml" xmlns:w16cid="http://schemas.microsoft.com/office/word/2016/wordml/cid" xmlns:w16se="http://schemas.microsoft.com/office/word/2015/wordml/symex" xmlns:wpg="http://schemas.microsoft.com/office/word/2010/wordprocessingGroup" xmlns:wpi="http://schemas.microsoft.com/office/word/2010/wordprocessingInk" xmlns:wne="http://schemas.microsoft.com/office/word/2006/wordml" xmlns:wps="http://schemas.microsoft.com/office/word/2010/wordprocessingShape" mc:Ignorable="w14 w15 w16se w16cid wp14">
   <w:p>
     <w:pPr>
       <w:pStyle w:val="a3"/>
@@ -9024,7 +9140,7 @@
 </file>
 
 <file path=word/numbering.xml><?xml version="1.0" encoding="utf-8"?>
-<w:numbering xmlns:wpc="http://schemas.microsoft.com/office/word/2010/wordprocessingCanvas" xmlns:cx="http://schemas.microsoft.com/office/drawing/2014/chartex" xmlns:cx1="http://schemas.microsoft.com/office/drawing/2015/9/8/chartex" xmlns:cx2="http://schemas.microsoft.com/office/drawing/2015/10/21/chartex" xmlns:cx3="http://schemas.microsoft.com/office/drawing/2016/5/9/chartex" xmlns:cx4="http://schemas.microsoft.com/office/drawing/2016/5/10/chartex" xmlns:cx5="http://schemas.microsoft.com/office/drawing/2016/5/11/chartex" xmlns:cx6="http://schemas.microsoft.com/office/drawing/2016/5/12/chartex" xmlns:cx7="http://schemas.microsoft.com/office/drawing/2016/5/13/chartex" xmlns:cx8="http://schemas.microsoft.com/office/drawing/2016/5/14/chartex" xmlns:mc="http://schemas.openxmlformats.org/markup-compatibility/2006" xmlns:aink="http://schemas.microsoft.com/office/drawing/2016/ink" xmlns:am3d="http://schemas.microsoft.com/office/drawing/2017/model3d" xmlns:o="urn:schemas-microsoft-com:office:office" xmlns:r="http://schemas.openxmlformats.org/officeDocument/2006/relationships" xmlns:m="http://schemas.openxmlformats.org/officeDocument/2006/math" xmlns:v="urn:schemas-microsoft-com:vml" xmlns:wp14="http://schemas.microsoft.com/office/word/2010/wordprocessingDrawing" xmlns:wp="http://schemas.openxmlformats.org/drawingml/2006/wordprocessingDrawing" xmlns:w10="urn:schemas-microsoft-com:office:word" xmlns:w="http://schemas.openxmlformats.org/wordprocessingml/2006/main" xmlns:w14="http://schemas.microsoft.com/office/word/2010/wordml" xmlns:w15="http://schemas.microsoft.com/office/word/2012/wordml" xmlns:w16cex="http://schemas.microsoft.com/office/word/2018/wordml/cex" xmlns:w16cid="http://schemas.microsoft.com/office/word/2016/wordml/cid" xmlns:w16="http://schemas.microsoft.com/office/word/2018/wordml" xmlns:w16sdtdh="http://schemas.microsoft.com/office/word/2020/wordml/sdtdatahash" xmlns:w16se="http://schemas.microsoft.com/office/word/2015/wordml/symex" xmlns:wpg="http://schemas.microsoft.com/office/word/2010/wordprocessingGroup" xmlns:wpi="http://schemas.microsoft.com/office/word/2010/wordprocessingInk" xmlns:wne="http://schemas.microsoft.com/office/word/2006/wordml" xmlns:wps="http://schemas.microsoft.com/office/word/2010/wordprocessingShape" mc:Ignorable="w14 w15 w16se w16cid w16 w16cex w16sdtdh wp14">
+<w:numbering xmlns:wpc="http://schemas.microsoft.com/office/word/2010/wordprocessingCanvas" xmlns:cx="http://schemas.microsoft.com/office/drawing/2014/chartex" xmlns:cx1="http://schemas.microsoft.com/office/drawing/2015/9/8/chartex" xmlns:cx2="http://schemas.microsoft.com/office/drawing/2015/10/21/chartex" xmlns:cx3="http://schemas.microsoft.com/office/drawing/2016/5/9/chartex" xmlns:cx4="http://schemas.microsoft.com/office/drawing/2016/5/10/chartex" xmlns:cx5="http://schemas.microsoft.com/office/drawing/2016/5/11/chartex" xmlns:cx6="http://schemas.microsoft.com/office/drawing/2016/5/12/chartex" xmlns:cx7="http://schemas.microsoft.com/office/drawing/2016/5/13/chartex" xmlns:cx8="http://schemas.microsoft.com/office/drawing/2016/5/14/chartex" xmlns:mc="http://schemas.openxmlformats.org/markup-compatibility/2006" xmlns:aink="http://schemas.microsoft.com/office/drawing/2016/ink" xmlns:am3d="http://schemas.microsoft.com/office/drawing/2017/model3d" xmlns:o="urn:schemas-microsoft-com:office:office" xmlns:r="http://schemas.openxmlformats.org/officeDocument/2006/relationships" xmlns:m="http://schemas.openxmlformats.org/officeDocument/2006/math" xmlns:v="urn:schemas-microsoft-com:vml" xmlns:wp14="http://schemas.microsoft.com/office/word/2010/wordprocessingDrawing" xmlns:wp="http://schemas.openxmlformats.org/drawingml/2006/wordprocessingDrawing" xmlns:w10="urn:schemas-microsoft-com:office:word" xmlns:w="http://schemas.openxmlformats.org/wordprocessingml/2006/main" xmlns:w14="http://schemas.microsoft.com/office/word/2010/wordml" xmlns:w15="http://schemas.microsoft.com/office/word/2012/wordml" xmlns:w16cid="http://schemas.microsoft.com/office/word/2016/wordml/cid" xmlns:w16se="http://schemas.microsoft.com/office/word/2015/wordml/symex" xmlns:wpg="http://schemas.microsoft.com/office/word/2010/wordprocessingGroup" xmlns:wpi="http://schemas.microsoft.com/office/word/2010/wordprocessingInk" xmlns:wne="http://schemas.microsoft.com/office/word/2006/wordml" xmlns:wps="http://schemas.microsoft.com/office/word/2010/wordprocessingShape" mc:Ignorable="w14 w15 w16se w16cid wp14">
   <w:abstractNum w:abstractNumId="0" w15:restartNumberingAfterBreak="0">
     <w:nsid w:val="42271C5D"/>
     <w:multiLevelType w:val="hybridMultilevel"/>
@@ -9121,7 +9237,7 @@
 </file>
 
 <file path=word/styles.xml><?xml version="1.0" encoding="utf-8"?>
-<w:styles xmlns:mc="http://schemas.openxmlformats.org/markup-compatibility/2006" xmlns:r="http://schemas.openxmlformats.org/officeDocument/2006/relationships" xmlns:w="http://schemas.openxmlformats.org/wordprocessingml/2006/main" xmlns:w14="http://schemas.microsoft.com/office/word/2010/wordml" xmlns:w15="http://schemas.microsoft.com/office/word/2012/wordml" xmlns:w16cex="http://schemas.microsoft.com/office/word/2018/wordml/cex" xmlns:w16cid="http://schemas.microsoft.com/office/word/2016/wordml/cid" xmlns:w16="http://schemas.microsoft.com/office/word/2018/wordml" xmlns:w16sdtdh="http://schemas.microsoft.com/office/word/2020/wordml/sdtdatahash" xmlns:w16se="http://schemas.microsoft.com/office/word/2015/wordml/symex" mc:Ignorable="w14 w15 w16se w16cid w16 w16cex w16sdtdh">
+<w:styles xmlns:mc="http://schemas.openxmlformats.org/markup-compatibility/2006" xmlns:r="http://schemas.openxmlformats.org/officeDocument/2006/relationships" xmlns:w="http://schemas.openxmlformats.org/wordprocessingml/2006/main" xmlns:w14="http://schemas.microsoft.com/office/word/2010/wordml" xmlns:w15="http://schemas.microsoft.com/office/word/2012/wordml" xmlns:w16cid="http://schemas.microsoft.com/office/word/2016/wordml/cid" xmlns:w16se="http://schemas.microsoft.com/office/word/2015/wordml/symex" mc:Ignorable="w14 w15 w16se w16cid">
   <w:docDefaults>
     <w:rPrDefault>
       <w:rPr>
@@ -9137,7 +9253,7 @@
       </w:pPr>
     </w:pPrDefault>
   </w:docDefaults>
-  <w:latentStyles w:defLockedState="0" w:defUIPriority="99" w:defSemiHidden="0" w:defUnhideWhenUsed="0" w:defQFormat="0" w:count="376">
+  <w:latentStyles w:defLockedState="0" w:defUIPriority="99" w:defSemiHidden="0" w:defUnhideWhenUsed="0" w:defQFormat="0" w:count="375">
     <w:lsdException w:name="Normal" w:uiPriority="0" w:qFormat="1"/>
     <w:lsdException w:name="heading 1" w:uiPriority="9" w:qFormat="1"/>
     <w:lsdException w:name="heading 2" w:semiHidden="1" w:uiPriority="9" w:unhideWhenUsed="1" w:qFormat="1"/>
@@ -9513,7 +9629,6 @@
     <w:lsdException w:name="Smart Hyperlink" w:semiHidden="1" w:unhideWhenUsed="1"/>
     <w:lsdException w:name="Hashtag" w:semiHidden="1" w:unhideWhenUsed="1"/>
     <w:lsdException w:name="Unresolved Mention" w:semiHidden="1" w:unhideWhenUsed="1"/>
-    <w:lsdException w:name="Smart Link" w:semiHidden="1" w:unhideWhenUsed="1"/>
   </w:latentStyles>
   <w:style w:type="paragraph" w:default="1" w:styleId="a">
     <w:name w:val="Normal"/>
@@ -9575,7 +9690,7 @@
     </w:rPr>
   </w:style>
   <w:style w:type="character" w:customStyle="1" w:styleId="a4">
-    <w:name w:val="Верхній колонтитул Знак"/>
+    <w:name w:val="Верхний колонтитул Знак"/>
     <w:basedOn w:val="a0"/>
     <w:link w:val="a3"/>
     <w:rsid w:val="006F1D57"/>
@@ -9644,7 +9759,7 @@
     </w:pPr>
   </w:style>
   <w:style w:type="character" w:customStyle="1" w:styleId="a9">
-    <w:name w:val="Нижній колонтитул Знак"/>
+    <w:name w:val="Нижний колонтитул Знак"/>
     <w:basedOn w:val="a0"/>
     <w:link w:val="a8"/>
     <w:uiPriority w:val="99"/>
@@ -9959,7 +10074,7 @@
 </file>
 
 <file path=customXml/itemProps1.xml><?xml version="1.0" encoding="utf-8"?>
-<ds:datastoreItem xmlns:ds="http://schemas.openxmlformats.org/officeDocument/2006/customXml" ds:itemID="{DCDE18FF-558E-4F69-96D9-48412A439FC0}">
+<ds:datastoreItem xmlns:ds="http://schemas.openxmlformats.org/officeDocument/2006/customXml" ds:itemID="{F1071CEB-B824-412B-9740-CC9598389E26}">
   <ds:schemaRefs>
     <ds:schemaRef ds:uri="http://schemas.openxmlformats.org/officeDocument/2006/bibliography"/>
   </ds:schemaRefs>

</xml_diff>